<commit_message>
Update contest1 chuoi ki tu
</commit_message>
<xml_diff>
--- a/hoc Git_Github/ghi chu.docx
+++ b/hoc Git_Github/ghi chu.docx
@@ -1,6 +1,6 @@
 
 <file path=word/document.xml><?xml version="1.0" encoding="utf-8"?>
-<w:document xmlns:wpc="http://schemas.microsoft.com/office/word/2010/wordprocessingCanvas" xmlns:cx="http://schemas.microsoft.com/office/drawing/2014/chartex" xmlns:cx1="http://schemas.microsoft.com/office/drawing/2015/9/8/chartex" xmlns:cx2="http://schemas.microsoft.com/office/drawing/2015/10/21/chartex" xmlns:cx3="http://schemas.microsoft.com/office/drawing/2016/5/9/chartex" xmlns:cx4="http://schemas.microsoft.com/office/drawing/2016/5/10/chartex" xmlns:cx5="http://schemas.microsoft.com/office/drawing/2016/5/11/chartex" xmlns:cx6="http://schemas.microsoft.com/office/drawing/2016/5/12/chartex" xmlns:cx7="http://schemas.microsoft.com/office/drawing/2016/5/13/chartex" xmlns:cx8="http://schemas.microsoft.com/office/drawing/2016/5/14/chartex" xmlns:mc="http://schemas.openxmlformats.org/markup-compatibility/2006" xmlns:aink="http://schemas.microsoft.com/office/drawing/2016/ink" xmlns:am3d="http://schemas.microsoft.com/office/drawing/2017/model3d" xmlns:o="urn:schemas-microsoft-com:office:office" xmlns:oel="http://schemas.microsoft.com/office/2019/extlst" xmlns:r="http://schemas.openxmlformats.org/officeDocument/2006/relationships" xmlns:m="http://schemas.openxmlformats.org/officeDocument/2006/math" xmlns:v="urn:schemas-microsoft-com:vml" xmlns:wp14="http://schemas.microsoft.com/office/word/2010/wordprocessingDrawing" xmlns:wp="http://schemas.openxmlformats.org/drawingml/2006/wordprocessingDrawing" xmlns:w10="urn:schemas-microsoft-com:office:word" xmlns:w="http://schemas.openxmlformats.org/wordprocessingml/2006/main" xmlns:w14="http://schemas.microsoft.com/office/word/2010/wordml" xmlns:w15="http://schemas.microsoft.com/office/word/2012/wordml" xmlns:w16cex="http://schemas.microsoft.com/office/word/2018/wordml/cex" xmlns:w16cid="http://schemas.microsoft.com/office/word/2016/wordml/cid" xmlns:w16="http://schemas.microsoft.com/office/word/2018/wordml" xmlns:w16du="http://schemas.microsoft.com/office/word/2023/wordml/word16du" xmlns:w16sdtdh="http://schemas.microsoft.com/office/word/2020/wordml/sdtdatahash" xmlns:w16se="http://schemas.microsoft.com/office/word/2015/wordml/symex" xmlns:wpg="http://schemas.microsoft.com/office/word/2010/wordprocessingGroup" xmlns:wpi="http://schemas.microsoft.com/office/word/2010/wordprocessingInk" xmlns:wne="http://schemas.microsoft.com/office/word/2006/wordml" xmlns:wps="http://schemas.microsoft.com/office/word/2010/wordprocessingShape" mc:Ignorable="w14 w15 w16se w16cid w16 w16cex w16sdtdh w16du wp14">
+<w:document xmlns:wpc="http://schemas.microsoft.com/office/word/2010/wordprocessingCanvas" xmlns:cx="http://schemas.microsoft.com/office/drawing/2014/chartex" xmlns:cx1="http://schemas.microsoft.com/office/drawing/2015/9/8/chartex" xmlns:cx2="http://schemas.microsoft.com/office/drawing/2015/10/21/chartex" xmlns:cx3="http://schemas.microsoft.com/office/drawing/2016/5/9/chartex" xmlns:cx4="http://schemas.microsoft.com/office/drawing/2016/5/10/chartex" xmlns:cx5="http://schemas.microsoft.com/office/drawing/2016/5/11/chartex" xmlns:cx6="http://schemas.microsoft.com/office/drawing/2016/5/12/chartex" xmlns:cx7="http://schemas.microsoft.com/office/drawing/2016/5/13/chartex" xmlns:cx8="http://schemas.microsoft.com/office/drawing/2016/5/14/chartex" xmlns:mc="http://schemas.openxmlformats.org/markup-compatibility/2006" xmlns:aink="http://schemas.microsoft.com/office/drawing/2016/ink" xmlns:am3d="http://schemas.microsoft.com/office/drawing/2017/model3d" xmlns:o="urn:schemas-microsoft-com:office:office" xmlns:oel="http://schemas.microsoft.com/office/2019/extlst" xmlns:r="http://schemas.openxmlformats.org/officeDocument/2006/relationships" xmlns:m="http://schemas.openxmlformats.org/officeDocument/2006/math" xmlns:v="urn:schemas-microsoft-com:vml" xmlns:wp14="http://schemas.microsoft.com/office/word/2010/wordprocessingDrawing" xmlns:wp="http://schemas.openxmlformats.org/drawingml/2006/wordprocessingDrawing" xmlns:w10="urn:schemas-microsoft-com:office:word" xmlns:w="http://schemas.openxmlformats.org/wordprocessingml/2006/main" xmlns:w14="http://schemas.microsoft.com/office/word/2010/wordml" xmlns:w15="http://schemas.microsoft.com/office/word/2012/wordml" xmlns:w16cex="http://schemas.microsoft.com/office/word/2018/wordml/cex" xmlns:w16cid="http://schemas.microsoft.com/office/word/2016/wordml/cid" xmlns:w16="http://schemas.microsoft.com/office/word/2018/wordml" xmlns:w16du="http://schemas.microsoft.com/office/word/2023/wordml/word16du" xmlns:w16sdtdh="http://schemas.microsoft.com/office/word/2020/wordml/sdtdatahash" xmlns:w16sdtfl="http://schemas.microsoft.com/office/word/2024/wordml/sdtformatlock" xmlns:w16se="http://schemas.microsoft.com/office/word/2015/wordml/symex" xmlns:wpg="http://schemas.microsoft.com/office/word/2010/wordprocessingGroup" xmlns:wpi="http://schemas.microsoft.com/office/word/2010/wordprocessingInk" xmlns:wne="http://schemas.microsoft.com/office/word/2006/wordml" xmlns:wps="http://schemas.microsoft.com/office/word/2010/wordprocessingShape" mc:Ignorable="w14 w15 w16se w16cid w16 w16cex w16sdtdh w16sdtfl w16du wp14">
   <w:body>
     <w:p>
       <w:pPr>
@@ -1052,31 +1052,7 @@
           <w:highlight w:val="yellow"/>
           <w:lang w:val="en-US"/>
         </w:rPr>
-        <w:t>-</w:t>
-      </w:r>
-      <w:r>
-        <w:rPr>
-          <w:rFonts w:ascii="Time s New Roman" w:hAnsi="Time s New Roman"/>
-          <w:b/>
-          <w:bCs/>
-          <w:sz w:val="28"/>
-          <w:szCs w:val="24"/>
-          <w:highlight w:val="yellow"/>
-          <w:lang w:val="en-US"/>
-        </w:rPr>
-        <w:t>Tạo và chuyển sang nhánh mới</w:t>
-      </w:r>
-      <w:r>
-        <w:rPr>
-          <w:rFonts w:ascii="Time s New Roman" w:hAnsi="Time s New Roman"/>
-          <w:b/>
-          <w:bCs/>
-          <w:sz w:val="28"/>
-          <w:szCs w:val="24"/>
-          <w:highlight w:val="yellow"/>
-          <w:lang w:val="en-US"/>
-        </w:rPr>
-        <w:t xml:space="preserve"> </w:t>
+        <w:t xml:space="preserve">-Tạo và chuyển sang nhánh mới </w:t>
       </w:r>
       <w:r>
         <w:rPr>
@@ -1212,7 +1188,7 @@
           <w:highlight w:val="yellow"/>
           <w:lang w:val="en-US"/>
         </w:rPr>
-        <w:t>-</w:t>
+        <w:t>-Xóa</w:t>
       </w:r>
       <w:r>
         <w:rPr>
@@ -1224,7 +1200,7 @@
           <w:highlight w:val="yellow"/>
           <w:lang w:val="en-US"/>
         </w:rPr>
-        <w:t>Xóa</w:t>
+        <w:t xml:space="preserve"> </w:t>
       </w:r>
       <w:r>
         <w:rPr>
@@ -1236,67 +1212,7 @@
           <w:highlight w:val="yellow"/>
           <w:lang w:val="en-US"/>
         </w:rPr>
-        <w:t xml:space="preserve"> </w:t>
-      </w:r>
-      <w:r>
-        <w:rPr>
-          <w:rFonts w:ascii="Time s New Roman" w:hAnsi="Time s New Roman"/>
-          <w:b/>
-          <w:bCs/>
-          <w:sz w:val="28"/>
-          <w:szCs w:val="24"/>
-          <w:highlight w:val="yellow"/>
-          <w:lang w:val="en-US"/>
-        </w:rPr>
-        <w:t>nhánh</w:t>
-      </w:r>
-      <w:r>
-        <w:rPr>
-          <w:rFonts w:ascii="Time s New Roman" w:hAnsi="Time s New Roman"/>
-          <w:b/>
-          <w:bCs/>
-          <w:sz w:val="28"/>
-          <w:szCs w:val="24"/>
-          <w:highlight w:val="yellow"/>
-          <w:lang w:val="en-US"/>
-        </w:rPr>
-        <w:t xml:space="preserve"> </w:t>
-      </w:r>
-      <w:r>
-        <w:rPr>
-          <w:rFonts w:ascii="Time s New Roman" w:hAnsi="Time s New Roman"/>
-          <w:b/>
-          <w:bCs/>
-          <w:sz w:val="28"/>
-          <w:szCs w:val="24"/>
-          <w:highlight w:val="yellow"/>
-          <w:lang w:val="en-US"/>
-        </w:rPr>
-        <w:t>cục</w:t>
-      </w:r>
-      <w:r>
-        <w:rPr>
-          <w:rFonts w:ascii="Time s New Roman" w:hAnsi="Time s New Roman"/>
-          <w:b/>
-          <w:bCs/>
-          <w:sz w:val="28"/>
-          <w:szCs w:val="24"/>
-          <w:highlight w:val="yellow"/>
-          <w:lang w:val="en-US"/>
-        </w:rPr>
-        <w:t xml:space="preserve"> </w:t>
-      </w:r>
-      <w:r>
-        <w:rPr>
-          <w:rFonts w:ascii="Time s New Roman" w:hAnsi="Time s New Roman"/>
-          <w:b/>
-          <w:bCs/>
-          <w:sz w:val="28"/>
-          <w:szCs w:val="24"/>
-          <w:highlight w:val="yellow"/>
-          <w:lang w:val="en-US"/>
-        </w:rPr>
-        <w:t>bộ (local branch)</w:t>
+        <w:t>nhánh cục bộ (local branch)</w:t>
       </w:r>
       <w:r>
         <w:rPr>
@@ -1496,7 +1412,7 @@
           <w:lang w:val="en-US"/>
         </w:rPr>
         <w:pict w14:anchorId="1D4B332C">
-          <v:rect id="_x0000_i1031" style="width:0;height:1.5pt" o:hralign="center" o:hrstd="t" o:hr="t" fillcolor="#a0a0a0" stroked="f"/>
+          <v:rect id="_x0000_i1025" style="width:0;height:1.5pt" o:hralign="center" o:hrstd="t" o:hr="t" fillcolor="#a0a0a0" stroked="f"/>
         </w:pict>
       </w:r>
     </w:p>
@@ -1642,18 +1558,7 @@
           <w:highlight w:val="yellow"/>
           <w:lang w:val="en-US"/>
         </w:rPr>
-        <w:t>-</w:t>
-      </w:r>
-      <w:r>
-        <w:rPr>
-          <w:rFonts w:ascii="Time s New Roman" w:hAnsi="Time s New Roman"/>
-          <w:bCs/>
-          <w:sz w:val="28"/>
-          <w:szCs w:val="24"/>
-          <w:highlight w:val="yellow"/>
-          <w:lang w:val="en-US"/>
-        </w:rPr>
-        <w:t>Sau khi xóa, chạy lệnh sau để xác nhận các nhánh remote đã bị xóa:</w:t>
+        <w:t>-Sau khi xóa, chạy lệnh sau để xác nhận các nhánh remote đã bị xóa:</w:t>
       </w:r>
     </w:p>
     <w:p>
@@ -1804,6 +1709,173 @@
           <w:lang w:val="en-US"/>
         </w:rPr>
       </w:pPr>
+      <w:r>
+        <w:rPr>
+          <w:rFonts w:ascii="Time s New Roman" w:hAnsi="Time s New Roman"/>
+          <w:bCs/>
+          <w:sz w:val="28"/>
+          <w:szCs w:val="24"/>
+          <w:highlight w:val="yellow"/>
+          <w:lang w:val="en-US"/>
+        </w:rPr>
+        <w:t>-Nếu bạn không muốn thiết lập tracking, bạn có thể chỉ định rõ remote và nhánh trong lệnh git pull:</w:t>
+      </w:r>
+    </w:p>
+    <w:p>
+      <w:pPr>
+        <w:spacing w:line="360" w:lineRule="auto"/>
+        <w:jc w:val="both"/>
+        <w:rPr>
+          <w:rFonts w:ascii="Time s New Roman" w:hAnsi="Time s New Roman"/>
+          <w:bCs/>
+          <w:sz w:val="28"/>
+          <w:szCs w:val="24"/>
+          <w:lang w:val="en-US"/>
+        </w:rPr>
+      </w:pPr>
+      <w:r>
+        <w:rPr>
+          <w:rFonts w:ascii="Time s New Roman" w:hAnsi="Time s New Roman"/>
+          <w:bCs/>
+          <w:sz w:val="28"/>
+          <w:szCs w:val="24"/>
+          <w:lang w:val="en-US"/>
+        </w:rPr>
+        <w:t>-</w:t>
+      </w:r>
+      <w:r>
+        <w:rPr>
+          <w:rFonts w:ascii="Time s New Roman" w:hAnsi="Time s New Roman"/>
+          <w:bCs/>
+          <w:sz w:val="28"/>
+          <w:szCs w:val="24"/>
+          <w:lang w:val="en-US"/>
+        </w:rPr>
+        <w:t>git pull origin master</w:t>
+      </w:r>
+    </w:p>
+    <w:p>
+      <w:pPr>
+        <w:spacing w:line="360" w:lineRule="auto"/>
+        <w:jc w:val="both"/>
+        <w:rPr>
+          <w:rFonts w:ascii="Time s New Roman" w:hAnsi="Time s New Roman"/>
+          <w:bCs/>
+          <w:sz w:val="28"/>
+          <w:szCs w:val="24"/>
+          <w:lang w:val="en-US"/>
+        </w:rPr>
+      </w:pPr>
+    </w:p>
+    <w:p>
+      <w:pPr>
+        <w:spacing w:line="360" w:lineRule="auto"/>
+        <w:jc w:val="both"/>
+        <w:rPr>
+          <w:rFonts w:ascii="Time s New Roman" w:hAnsi="Time s New Roman"/>
+          <w:b/>
+          <w:bCs/>
+          <w:sz w:val="28"/>
+          <w:szCs w:val="24"/>
+          <w:lang w:val="en-US"/>
+        </w:rPr>
+      </w:pPr>
+      <w:r>
+        <w:rPr>
+          <w:rFonts w:ascii="Time s New Roman" w:hAnsi="Time s New Roman"/>
+          <w:b/>
+          <w:bCs/>
+          <w:sz w:val="28"/>
+          <w:szCs w:val="24"/>
+          <w:highlight w:val="yellow"/>
+          <w:lang w:val="en-US"/>
+        </w:rPr>
+        <w:t>-</w:t>
+      </w:r>
+      <w:r>
+        <w:rPr>
+          <w:rFonts w:ascii="Time s New Roman" w:hAnsi="Time s New Roman"/>
+          <w:b/>
+          <w:bCs/>
+          <w:sz w:val="28"/>
+          <w:szCs w:val="24"/>
+          <w:highlight w:val="yellow"/>
+          <w:lang w:val="en-US"/>
+        </w:rPr>
+        <w:t>Bật chế độ hỗ trợ đường dẫn dài trong Git</w:t>
+      </w:r>
+    </w:p>
+    <w:p>
+      <w:pPr>
+        <w:spacing w:line="360" w:lineRule="auto"/>
+        <w:jc w:val="both"/>
+        <w:rPr>
+          <w:rFonts w:ascii="Time s New Roman" w:hAnsi="Time s New Roman"/>
+          <w:bCs/>
+          <w:sz w:val="28"/>
+          <w:szCs w:val="24"/>
+          <w:lang w:val="en-US"/>
+        </w:rPr>
+      </w:pPr>
+      <w:r>
+        <w:rPr>
+          <w:rFonts w:ascii="Time s New Roman" w:hAnsi="Time s New Roman"/>
+          <w:bCs/>
+          <w:sz w:val="28"/>
+          <w:szCs w:val="24"/>
+          <w:lang w:val="en-US"/>
+        </w:rPr>
+        <w:t>Chạy lệnh sau trong Git Bash hoặc Command Prompt (Admin):</w:t>
+      </w:r>
+    </w:p>
+    <w:p>
+      <w:pPr>
+        <w:spacing w:line="360" w:lineRule="auto"/>
+        <w:jc w:val="both"/>
+        <w:rPr>
+          <w:rFonts w:ascii="Time s New Roman" w:hAnsi="Time s New Roman"/>
+          <w:bCs/>
+          <w:sz w:val="28"/>
+          <w:szCs w:val="24"/>
+          <w:lang w:val="en-US"/>
+        </w:rPr>
+      </w:pPr>
+      <w:r>
+        <w:rPr>
+          <w:rFonts w:ascii="Time s New Roman" w:hAnsi="Time s New Roman"/>
+          <w:bCs/>
+          <w:sz w:val="28"/>
+          <w:szCs w:val="24"/>
+          <w:lang w:val="en-US"/>
+        </w:rPr>
+        <w:t>git config --global core.longpaths true</w:t>
+      </w:r>
+    </w:p>
+    <w:p>
+      <w:pPr>
+        <w:spacing w:line="360" w:lineRule="auto"/>
+        <w:jc w:val="both"/>
+        <w:rPr>
+          <w:rFonts w:ascii="Time s New Roman" w:hAnsi="Time s New Roman"/>
+          <w:bCs/>
+          <w:sz w:val="28"/>
+          <w:szCs w:val="24"/>
+          <w:lang w:val="en-US"/>
+        </w:rPr>
+      </w:pPr>
+    </w:p>
+    <w:p>
+      <w:pPr>
+        <w:spacing w:line="360" w:lineRule="auto"/>
+        <w:jc w:val="both"/>
+        <w:rPr>
+          <w:rFonts w:ascii="Time s New Roman" w:hAnsi="Time s New Roman"/>
+          <w:bCs/>
+          <w:sz w:val="28"/>
+          <w:szCs w:val="24"/>
+          <w:lang w:val="en-US"/>
+        </w:rPr>
+      </w:pPr>
     </w:p>
     <w:p>
       <w:pPr>
@@ -2127,6 +2199,7 @@
           <w:szCs w:val="28"/>
           <w:lang w:val="vi-VN"/>
         </w:rPr>
+        <w:lastRenderedPageBreak/>
         <w:t xml:space="preserve">+ </w:t>
       </w:r>
       <w:r>
@@ -2323,7 +2396,6 @@
           <w:szCs w:val="28"/>
           <w:lang w:val="vi-VN"/>
         </w:rPr>
-        <w:lastRenderedPageBreak/>
         <w:t xml:space="preserve">+ </w:t>
       </w:r>
       <w:r>
@@ -2388,7 +2460,33 @@
           <w:szCs w:val="28"/>
           <w:lang w:val="en-US"/>
         </w:rPr>
-        <w:t>git commit -m "your message":</w:t>
+        <w:t>git commit -m</w:t>
+      </w:r>
+      <w:r>
+        <w:rPr>
+          <w:rFonts w:ascii="Time s New Roman" w:hAnsi="Time s New Roman"/>
+          <w:b/>
+          <w:bCs/>
+          <w:i/>
+          <w:iCs/>
+          <w:sz w:val="28"/>
+          <w:szCs w:val="28"/>
+          <w:lang w:val="en-US"/>
+        </w:rPr>
+        <w:t xml:space="preserve"> </w:t>
+      </w:r>
+      <w:r>
+        <w:rPr>
+          <w:rFonts w:ascii="Time s New Roman" w:hAnsi="Time s New Roman"/>
+          <w:b/>
+          <w:bCs/>
+          <w:i/>
+          <w:iCs/>
+          <w:sz w:val="28"/>
+          <w:szCs w:val="28"/>
+          <w:lang w:val="en-US"/>
+        </w:rPr>
+        <w:t>"your message":</w:t>
       </w:r>
     </w:p>
     <w:p>
@@ -2829,7 +2927,6 @@
           <w:szCs w:val="32"/>
           <w:lang w:val="vi-VN"/>
         </w:rPr>
-        <w:lastRenderedPageBreak/>
         <w:t>3.1</w:t>
       </w:r>
       <w:r>
@@ -3140,6 +3237,7 @@
           <w:szCs w:val="28"/>
           <w:lang w:val="vi-VN"/>
         </w:rPr>
+        <w:lastRenderedPageBreak/>
         <w:t xml:space="preserve">- </w:t>
       </w:r>
       <w:r>
@@ -3374,7 +3472,6 @@
           <w:szCs w:val="28"/>
           <w:lang w:val="vi-VN"/>
         </w:rPr>
-        <w:lastRenderedPageBreak/>
         <w:t xml:space="preserve">+ </w:t>
       </w:r>
       <w:r>
@@ -3494,7 +3591,6 @@
         <w:rPr>
           <w:noProof/>
         </w:rPr>
-        <w:lastRenderedPageBreak/>
         <w:drawing>
           <wp:inline distT="0" distB="0" distL="0" distR="0" wp14:anchorId="6BA6A328" wp14:editId="03C29EEC">
             <wp:extent cx="4800600" cy="3678407"/>
@@ -3612,6 +3708,7 @@
           <w:highlight w:val="yellow"/>
           <w:lang w:val="vi-VN"/>
         </w:rPr>
+        <w:lastRenderedPageBreak/>
         <w:t>Buổi 5:Github cuối</w:t>
       </w:r>
     </w:p>
@@ -3975,6 +4072,7 @@
           <w:szCs w:val="28"/>
           <w:lang w:val="vi-VN"/>
         </w:rPr>
+        <w:lastRenderedPageBreak/>
         <w:t xml:space="preserve">- </w:t>
       </w:r>
       <w:r>
@@ -4005,7 +4103,6 @@
           <w:szCs w:val="28"/>
           <w:lang w:val="vi-VN"/>
         </w:rPr>
-        <w:lastRenderedPageBreak/>
         <w:t>-</w:t>
       </w:r>
       <w:r>
@@ -4294,7 +4391,7 @@
 </file>
 
 <file path=word/endnotes.xml><?xml version="1.0" encoding="utf-8"?>
-<w:endnotes xmlns:wpc="http://schemas.microsoft.com/office/word/2010/wordprocessingCanvas" xmlns:cx="http://schemas.microsoft.com/office/drawing/2014/chartex" xmlns:cx1="http://schemas.microsoft.com/office/drawing/2015/9/8/chartex" xmlns:cx2="http://schemas.microsoft.com/office/drawing/2015/10/21/chartex" xmlns:cx3="http://schemas.microsoft.com/office/drawing/2016/5/9/chartex" xmlns:cx4="http://schemas.microsoft.com/office/drawing/2016/5/10/chartex" xmlns:cx5="http://schemas.microsoft.com/office/drawing/2016/5/11/chartex" xmlns:cx6="http://schemas.microsoft.com/office/drawing/2016/5/12/chartex" xmlns:cx7="http://schemas.microsoft.com/office/drawing/2016/5/13/chartex" xmlns:cx8="http://schemas.microsoft.com/office/drawing/2016/5/14/chartex" xmlns:mc="http://schemas.openxmlformats.org/markup-compatibility/2006" xmlns:aink="http://schemas.microsoft.com/office/drawing/2016/ink" xmlns:am3d="http://schemas.microsoft.com/office/drawing/2017/model3d" xmlns:o="urn:schemas-microsoft-com:office:office" xmlns:oel="http://schemas.microsoft.com/office/2019/extlst" xmlns:r="http://schemas.openxmlformats.org/officeDocument/2006/relationships" xmlns:m="http://schemas.openxmlformats.org/officeDocument/2006/math" xmlns:v="urn:schemas-microsoft-com:vml" xmlns:wp14="http://schemas.microsoft.com/office/word/2010/wordprocessingDrawing" xmlns:wp="http://schemas.openxmlformats.org/drawingml/2006/wordprocessingDrawing" xmlns:w10="urn:schemas-microsoft-com:office:word" xmlns:w="http://schemas.openxmlformats.org/wordprocessingml/2006/main" xmlns:w14="http://schemas.microsoft.com/office/word/2010/wordml" xmlns:w15="http://schemas.microsoft.com/office/word/2012/wordml" xmlns:w16cex="http://schemas.microsoft.com/office/word/2018/wordml/cex" xmlns:w16cid="http://schemas.microsoft.com/office/word/2016/wordml/cid" xmlns:w16="http://schemas.microsoft.com/office/word/2018/wordml" xmlns:w16du="http://schemas.microsoft.com/office/word/2023/wordml/word16du" xmlns:w16sdtdh="http://schemas.microsoft.com/office/word/2020/wordml/sdtdatahash" xmlns:w16se="http://schemas.microsoft.com/office/word/2015/wordml/symex" xmlns:wpg="http://schemas.microsoft.com/office/word/2010/wordprocessingGroup" xmlns:wpi="http://schemas.microsoft.com/office/word/2010/wordprocessingInk" xmlns:wne="http://schemas.microsoft.com/office/word/2006/wordml" xmlns:wps="http://schemas.microsoft.com/office/word/2010/wordprocessingShape" mc:Ignorable="w14 w15 w16se w16cid w16 w16cex w16sdtdh w16du wp14">
+<w:endnotes xmlns:wpc="http://schemas.microsoft.com/office/word/2010/wordprocessingCanvas" xmlns:cx="http://schemas.microsoft.com/office/drawing/2014/chartex" xmlns:cx1="http://schemas.microsoft.com/office/drawing/2015/9/8/chartex" xmlns:cx2="http://schemas.microsoft.com/office/drawing/2015/10/21/chartex" xmlns:cx3="http://schemas.microsoft.com/office/drawing/2016/5/9/chartex" xmlns:cx4="http://schemas.microsoft.com/office/drawing/2016/5/10/chartex" xmlns:cx5="http://schemas.microsoft.com/office/drawing/2016/5/11/chartex" xmlns:cx6="http://schemas.microsoft.com/office/drawing/2016/5/12/chartex" xmlns:cx7="http://schemas.microsoft.com/office/drawing/2016/5/13/chartex" xmlns:cx8="http://schemas.microsoft.com/office/drawing/2016/5/14/chartex" xmlns:mc="http://schemas.openxmlformats.org/markup-compatibility/2006" xmlns:aink="http://schemas.microsoft.com/office/drawing/2016/ink" xmlns:am3d="http://schemas.microsoft.com/office/drawing/2017/model3d" xmlns:o="urn:schemas-microsoft-com:office:office" xmlns:oel="http://schemas.microsoft.com/office/2019/extlst" xmlns:r="http://schemas.openxmlformats.org/officeDocument/2006/relationships" xmlns:m="http://schemas.openxmlformats.org/officeDocument/2006/math" xmlns:v="urn:schemas-microsoft-com:vml" xmlns:wp14="http://schemas.microsoft.com/office/word/2010/wordprocessingDrawing" xmlns:wp="http://schemas.openxmlformats.org/drawingml/2006/wordprocessingDrawing" xmlns:w10="urn:schemas-microsoft-com:office:word" xmlns:w="http://schemas.openxmlformats.org/wordprocessingml/2006/main" xmlns:w14="http://schemas.microsoft.com/office/word/2010/wordml" xmlns:w15="http://schemas.microsoft.com/office/word/2012/wordml" xmlns:w16cex="http://schemas.microsoft.com/office/word/2018/wordml/cex" xmlns:w16cid="http://schemas.microsoft.com/office/word/2016/wordml/cid" xmlns:w16="http://schemas.microsoft.com/office/word/2018/wordml" xmlns:w16du="http://schemas.microsoft.com/office/word/2023/wordml/word16du" xmlns:w16sdtdh="http://schemas.microsoft.com/office/word/2020/wordml/sdtdatahash" xmlns:w16sdtfl="http://schemas.microsoft.com/office/word/2024/wordml/sdtformatlock" xmlns:w16se="http://schemas.microsoft.com/office/word/2015/wordml/symex" xmlns:wpg="http://schemas.microsoft.com/office/word/2010/wordprocessingGroup" xmlns:wpi="http://schemas.microsoft.com/office/word/2010/wordprocessingInk" xmlns:wne="http://schemas.microsoft.com/office/word/2006/wordml" xmlns:wps="http://schemas.microsoft.com/office/word/2010/wordprocessingShape" mc:Ignorable="w14 w15 w16se w16cid w16 w16cex w16sdtdh w16sdtfl w16du wp14">
   <w:endnote w:type="separator" w:id="-1">
     <w:p>
       <w:pPr>
@@ -4319,7 +4416,7 @@
 </file>
 
 <file path=word/footer1.xml><?xml version="1.0" encoding="utf-8"?>
-<w:ftr xmlns:wpc="http://schemas.microsoft.com/office/word/2010/wordprocessingCanvas" xmlns:cx="http://schemas.microsoft.com/office/drawing/2014/chartex" xmlns:cx1="http://schemas.microsoft.com/office/drawing/2015/9/8/chartex" xmlns:cx2="http://schemas.microsoft.com/office/drawing/2015/10/21/chartex" xmlns:cx3="http://schemas.microsoft.com/office/drawing/2016/5/9/chartex" xmlns:cx4="http://schemas.microsoft.com/office/drawing/2016/5/10/chartex" xmlns:cx5="http://schemas.microsoft.com/office/drawing/2016/5/11/chartex" xmlns:cx6="http://schemas.microsoft.com/office/drawing/2016/5/12/chartex" xmlns:cx7="http://schemas.microsoft.com/office/drawing/2016/5/13/chartex" xmlns:cx8="http://schemas.microsoft.com/office/drawing/2016/5/14/chartex" xmlns:mc="http://schemas.openxmlformats.org/markup-compatibility/2006" xmlns:aink="http://schemas.microsoft.com/office/drawing/2016/ink" xmlns:am3d="http://schemas.microsoft.com/office/drawing/2017/model3d" xmlns:o="urn:schemas-microsoft-com:office:office" xmlns:oel="http://schemas.microsoft.com/office/2019/extlst" xmlns:r="http://schemas.openxmlformats.org/officeDocument/2006/relationships" xmlns:m="http://schemas.openxmlformats.org/officeDocument/2006/math" xmlns:v="urn:schemas-microsoft-com:vml" xmlns:wp14="http://schemas.microsoft.com/office/word/2010/wordprocessingDrawing" xmlns:wp="http://schemas.openxmlformats.org/drawingml/2006/wordprocessingDrawing" xmlns:w10="urn:schemas-microsoft-com:office:word" xmlns:w="http://schemas.openxmlformats.org/wordprocessingml/2006/main" xmlns:w14="http://schemas.microsoft.com/office/word/2010/wordml" xmlns:w15="http://schemas.microsoft.com/office/word/2012/wordml" xmlns:w16cex="http://schemas.microsoft.com/office/word/2018/wordml/cex" xmlns:w16cid="http://schemas.microsoft.com/office/word/2016/wordml/cid" xmlns:w16="http://schemas.microsoft.com/office/word/2018/wordml" xmlns:w16du="http://schemas.microsoft.com/office/word/2023/wordml/word16du" xmlns:w16sdtdh="http://schemas.microsoft.com/office/word/2020/wordml/sdtdatahash" xmlns:w16se="http://schemas.microsoft.com/office/word/2015/wordml/symex" xmlns:wpg="http://schemas.microsoft.com/office/word/2010/wordprocessingGroup" xmlns:wpi="http://schemas.microsoft.com/office/word/2010/wordprocessingInk" xmlns:wne="http://schemas.microsoft.com/office/word/2006/wordml" xmlns:wps="http://schemas.microsoft.com/office/word/2010/wordprocessingShape" mc:Ignorable="w14 w15 w16se w16cid w16 w16cex w16sdtdh w16du wp14">
+<w:ftr xmlns:wpc="http://schemas.microsoft.com/office/word/2010/wordprocessingCanvas" xmlns:cx="http://schemas.microsoft.com/office/drawing/2014/chartex" xmlns:cx1="http://schemas.microsoft.com/office/drawing/2015/9/8/chartex" xmlns:cx2="http://schemas.microsoft.com/office/drawing/2015/10/21/chartex" xmlns:cx3="http://schemas.microsoft.com/office/drawing/2016/5/9/chartex" xmlns:cx4="http://schemas.microsoft.com/office/drawing/2016/5/10/chartex" xmlns:cx5="http://schemas.microsoft.com/office/drawing/2016/5/11/chartex" xmlns:cx6="http://schemas.microsoft.com/office/drawing/2016/5/12/chartex" xmlns:cx7="http://schemas.microsoft.com/office/drawing/2016/5/13/chartex" xmlns:cx8="http://schemas.microsoft.com/office/drawing/2016/5/14/chartex" xmlns:mc="http://schemas.openxmlformats.org/markup-compatibility/2006" xmlns:aink="http://schemas.microsoft.com/office/drawing/2016/ink" xmlns:am3d="http://schemas.microsoft.com/office/drawing/2017/model3d" xmlns:o="urn:schemas-microsoft-com:office:office" xmlns:oel="http://schemas.microsoft.com/office/2019/extlst" xmlns:r="http://schemas.openxmlformats.org/officeDocument/2006/relationships" xmlns:m="http://schemas.openxmlformats.org/officeDocument/2006/math" xmlns:v="urn:schemas-microsoft-com:vml" xmlns:wp14="http://schemas.microsoft.com/office/word/2010/wordprocessingDrawing" xmlns:wp="http://schemas.openxmlformats.org/drawingml/2006/wordprocessingDrawing" xmlns:w10="urn:schemas-microsoft-com:office:word" xmlns:w="http://schemas.openxmlformats.org/wordprocessingml/2006/main" xmlns:w14="http://schemas.microsoft.com/office/word/2010/wordml" xmlns:w15="http://schemas.microsoft.com/office/word/2012/wordml" xmlns:w16cex="http://schemas.microsoft.com/office/word/2018/wordml/cex" xmlns:w16cid="http://schemas.microsoft.com/office/word/2016/wordml/cid" xmlns:w16="http://schemas.microsoft.com/office/word/2018/wordml" xmlns:w16du="http://schemas.microsoft.com/office/word/2023/wordml/word16du" xmlns:w16sdtdh="http://schemas.microsoft.com/office/word/2020/wordml/sdtdatahash" xmlns:w16sdtfl="http://schemas.microsoft.com/office/word/2024/wordml/sdtformatlock" xmlns:w16se="http://schemas.microsoft.com/office/word/2015/wordml/symex" xmlns:wpg="http://schemas.microsoft.com/office/word/2010/wordprocessingGroup" xmlns:wpi="http://schemas.microsoft.com/office/word/2010/wordprocessingInk" xmlns:wne="http://schemas.microsoft.com/office/word/2006/wordml" xmlns:wps="http://schemas.microsoft.com/office/word/2010/wordprocessingShape" mc:Ignorable="w14 w15 w16se w16cid w16 w16cex w16sdtdh w16sdtfl w16du wp14">
   <w:sdt>
     <w:sdtPr>
       <w:id w:val="1457908253"/>
@@ -4372,7 +4469,7 @@
 </file>
 
 <file path=word/footnotes.xml><?xml version="1.0" encoding="utf-8"?>
-<w:footnotes xmlns:wpc="http://schemas.microsoft.com/office/word/2010/wordprocessingCanvas" xmlns:cx="http://schemas.microsoft.com/office/drawing/2014/chartex" xmlns:cx1="http://schemas.microsoft.com/office/drawing/2015/9/8/chartex" xmlns:cx2="http://schemas.microsoft.com/office/drawing/2015/10/21/chartex" xmlns:cx3="http://schemas.microsoft.com/office/drawing/2016/5/9/chartex" xmlns:cx4="http://schemas.microsoft.com/office/drawing/2016/5/10/chartex" xmlns:cx5="http://schemas.microsoft.com/office/drawing/2016/5/11/chartex" xmlns:cx6="http://schemas.microsoft.com/office/drawing/2016/5/12/chartex" xmlns:cx7="http://schemas.microsoft.com/office/drawing/2016/5/13/chartex" xmlns:cx8="http://schemas.microsoft.com/office/drawing/2016/5/14/chartex" xmlns:mc="http://schemas.openxmlformats.org/markup-compatibility/2006" xmlns:aink="http://schemas.microsoft.com/office/drawing/2016/ink" xmlns:am3d="http://schemas.microsoft.com/office/drawing/2017/model3d" xmlns:o="urn:schemas-microsoft-com:office:office" xmlns:oel="http://schemas.microsoft.com/office/2019/extlst" xmlns:r="http://schemas.openxmlformats.org/officeDocument/2006/relationships" xmlns:m="http://schemas.openxmlformats.org/officeDocument/2006/math" xmlns:v="urn:schemas-microsoft-com:vml" xmlns:wp14="http://schemas.microsoft.com/office/word/2010/wordprocessingDrawing" xmlns:wp="http://schemas.openxmlformats.org/drawingml/2006/wordprocessingDrawing" xmlns:w10="urn:schemas-microsoft-com:office:word" xmlns:w="http://schemas.openxmlformats.org/wordprocessingml/2006/main" xmlns:w14="http://schemas.microsoft.com/office/word/2010/wordml" xmlns:w15="http://schemas.microsoft.com/office/word/2012/wordml" xmlns:w16cex="http://schemas.microsoft.com/office/word/2018/wordml/cex" xmlns:w16cid="http://schemas.microsoft.com/office/word/2016/wordml/cid" xmlns:w16="http://schemas.microsoft.com/office/word/2018/wordml" xmlns:w16du="http://schemas.microsoft.com/office/word/2023/wordml/word16du" xmlns:w16sdtdh="http://schemas.microsoft.com/office/word/2020/wordml/sdtdatahash" xmlns:w16se="http://schemas.microsoft.com/office/word/2015/wordml/symex" xmlns:wpg="http://schemas.microsoft.com/office/word/2010/wordprocessingGroup" xmlns:wpi="http://schemas.microsoft.com/office/word/2010/wordprocessingInk" xmlns:wne="http://schemas.microsoft.com/office/word/2006/wordml" xmlns:wps="http://schemas.microsoft.com/office/word/2010/wordprocessingShape" mc:Ignorable="w14 w15 w16se w16cid w16 w16cex w16sdtdh w16du wp14">
+<w:footnotes xmlns:wpc="http://schemas.microsoft.com/office/word/2010/wordprocessingCanvas" xmlns:cx="http://schemas.microsoft.com/office/drawing/2014/chartex" xmlns:cx1="http://schemas.microsoft.com/office/drawing/2015/9/8/chartex" xmlns:cx2="http://schemas.microsoft.com/office/drawing/2015/10/21/chartex" xmlns:cx3="http://schemas.microsoft.com/office/drawing/2016/5/9/chartex" xmlns:cx4="http://schemas.microsoft.com/office/drawing/2016/5/10/chartex" xmlns:cx5="http://schemas.microsoft.com/office/drawing/2016/5/11/chartex" xmlns:cx6="http://schemas.microsoft.com/office/drawing/2016/5/12/chartex" xmlns:cx7="http://schemas.microsoft.com/office/drawing/2016/5/13/chartex" xmlns:cx8="http://schemas.microsoft.com/office/drawing/2016/5/14/chartex" xmlns:mc="http://schemas.openxmlformats.org/markup-compatibility/2006" xmlns:aink="http://schemas.microsoft.com/office/drawing/2016/ink" xmlns:am3d="http://schemas.microsoft.com/office/drawing/2017/model3d" xmlns:o="urn:schemas-microsoft-com:office:office" xmlns:oel="http://schemas.microsoft.com/office/2019/extlst" xmlns:r="http://schemas.openxmlformats.org/officeDocument/2006/relationships" xmlns:m="http://schemas.openxmlformats.org/officeDocument/2006/math" xmlns:v="urn:schemas-microsoft-com:vml" xmlns:wp14="http://schemas.microsoft.com/office/word/2010/wordprocessingDrawing" xmlns:wp="http://schemas.openxmlformats.org/drawingml/2006/wordprocessingDrawing" xmlns:w10="urn:schemas-microsoft-com:office:word" xmlns:w="http://schemas.openxmlformats.org/wordprocessingml/2006/main" xmlns:w14="http://schemas.microsoft.com/office/word/2010/wordml" xmlns:w15="http://schemas.microsoft.com/office/word/2012/wordml" xmlns:w16cex="http://schemas.microsoft.com/office/word/2018/wordml/cex" xmlns:w16cid="http://schemas.microsoft.com/office/word/2016/wordml/cid" xmlns:w16="http://schemas.microsoft.com/office/word/2018/wordml" xmlns:w16du="http://schemas.microsoft.com/office/word/2023/wordml/word16du" xmlns:w16sdtdh="http://schemas.microsoft.com/office/word/2020/wordml/sdtdatahash" xmlns:w16sdtfl="http://schemas.microsoft.com/office/word/2024/wordml/sdtformatlock" xmlns:w16se="http://schemas.microsoft.com/office/word/2015/wordml/symex" xmlns:wpg="http://schemas.microsoft.com/office/word/2010/wordprocessingGroup" xmlns:wpi="http://schemas.microsoft.com/office/word/2010/wordprocessingInk" xmlns:wne="http://schemas.microsoft.com/office/word/2006/wordml" xmlns:wps="http://schemas.microsoft.com/office/word/2010/wordprocessingShape" mc:Ignorable="w14 w15 w16se w16cid w16 w16cex w16sdtdh w16sdtfl w16du wp14">
   <w:footnote w:type="separator" w:id="-1">
     <w:p>
       <w:pPr>
@@ -4397,7 +4494,7 @@
 </file>
 
 <file path=word/numbering.xml><?xml version="1.0" encoding="utf-8"?>
-<w:numbering xmlns:wpc="http://schemas.microsoft.com/office/word/2010/wordprocessingCanvas" xmlns:cx="http://schemas.microsoft.com/office/drawing/2014/chartex" xmlns:cx1="http://schemas.microsoft.com/office/drawing/2015/9/8/chartex" xmlns:cx2="http://schemas.microsoft.com/office/drawing/2015/10/21/chartex" xmlns:cx3="http://schemas.microsoft.com/office/drawing/2016/5/9/chartex" xmlns:cx4="http://schemas.microsoft.com/office/drawing/2016/5/10/chartex" xmlns:cx5="http://schemas.microsoft.com/office/drawing/2016/5/11/chartex" xmlns:cx6="http://schemas.microsoft.com/office/drawing/2016/5/12/chartex" xmlns:cx7="http://schemas.microsoft.com/office/drawing/2016/5/13/chartex" xmlns:cx8="http://schemas.microsoft.com/office/drawing/2016/5/14/chartex" xmlns:mc="http://schemas.openxmlformats.org/markup-compatibility/2006" xmlns:aink="http://schemas.microsoft.com/office/drawing/2016/ink" xmlns:am3d="http://schemas.microsoft.com/office/drawing/2017/model3d" xmlns:o="urn:schemas-microsoft-com:office:office" xmlns:oel="http://schemas.microsoft.com/office/2019/extlst" xmlns:r="http://schemas.openxmlformats.org/officeDocument/2006/relationships" xmlns:m="http://schemas.openxmlformats.org/officeDocument/2006/math" xmlns:v="urn:schemas-microsoft-com:vml" xmlns:wp14="http://schemas.microsoft.com/office/word/2010/wordprocessingDrawing" xmlns:wp="http://schemas.openxmlformats.org/drawingml/2006/wordprocessingDrawing" xmlns:w10="urn:schemas-microsoft-com:office:word" xmlns:w="http://schemas.openxmlformats.org/wordprocessingml/2006/main" xmlns:w14="http://schemas.microsoft.com/office/word/2010/wordml" xmlns:w15="http://schemas.microsoft.com/office/word/2012/wordml" xmlns:w16cex="http://schemas.microsoft.com/office/word/2018/wordml/cex" xmlns:w16cid="http://schemas.microsoft.com/office/word/2016/wordml/cid" xmlns:w16="http://schemas.microsoft.com/office/word/2018/wordml" xmlns:w16du="http://schemas.microsoft.com/office/word/2023/wordml/word16du" xmlns:w16sdtdh="http://schemas.microsoft.com/office/word/2020/wordml/sdtdatahash" xmlns:w16se="http://schemas.microsoft.com/office/word/2015/wordml/symex" xmlns:wpg="http://schemas.microsoft.com/office/word/2010/wordprocessingGroup" xmlns:wpi="http://schemas.microsoft.com/office/word/2010/wordprocessingInk" xmlns:wne="http://schemas.microsoft.com/office/word/2006/wordml" xmlns:wps="http://schemas.microsoft.com/office/word/2010/wordprocessingShape" mc:Ignorable="w14 w15 w16se w16cid w16 w16cex w16sdtdh w16du wp14">
+<w:numbering xmlns:wpc="http://schemas.microsoft.com/office/word/2010/wordprocessingCanvas" xmlns:cx="http://schemas.microsoft.com/office/drawing/2014/chartex" xmlns:cx1="http://schemas.microsoft.com/office/drawing/2015/9/8/chartex" xmlns:cx2="http://schemas.microsoft.com/office/drawing/2015/10/21/chartex" xmlns:cx3="http://schemas.microsoft.com/office/drawing/2016/5/9/chartex" xmlns:cx4="http://schemas.microsoft.com/office/drawing/2016/5/10/chartex" xmlns:cx5="http://schemas.microsoft.com/office/drawing/2016/5/11/chartex" xmlns:cx6="http://schemas.microsoft.com/office/drawing/2016/5/12/chartex" xmlns:cx7="http://schemas.microsoft.com/office/drawing/2016/5/13/chartex" xmlns:cx8="http://schemas.microsoft.com/office/drawing/2016/5/14/chartex" xmlns:mc="http://schemas.openxmlformats.org/markup-compatibility/2006" xmlns:aink="http://schemas.microsoft.com/office/drawing/2016/ink" xmlns:am3d="http://schemas.microsoft.com/office/drawing/2017/model3d" xmlns:o="urn:schemas-microsoft-com:office:office" xmlns:oel="http://schemas.microsoft.com/office/2019/extlst" xmlns:r="http://schemas.openxmlformats.org/officeDocument/2006/relationships" xmlns:m="http://schemas.openxmlformats.org/officeDocument/2006/math" xmlns:v="urn:schemas-microsoft-com:vml" xmlns:wp14="http://schemas.microsoft.com/office/word/2010/wordprocessingDrawing" xmlns:wp="http://schemas.openxmlformats.org/drawingml/2006/wordprocessingDrawing" xmlns:w10="urn:schemas-microsoft-com:office:word" xmlns:w="http://schemas.openxmlformats.org/wordprocessingml/2006/main" xmlns:w14="http://schemas.microsoft.com/office/word/2010/wordml" xmlns:w15="http://schemas.microsoft.com/office/word/2012/wordml" xmlns:w16cex="http://schemas.microsoft.com/office/word/2018/wordml/cex" xmlns:w16cid="http://schemas.microsoft.com/office/word/2016/wordml/cid" xmlns:w16="http://schemas.microsoft.com/office/word/2018/wordml" xmlns:w16du="http://schemas.microsoft.com/office/word/2023/wordml/word16du" xmlns:w16sdtdh="http://schemas.microsoft.com/office/word/2020/wordml/sdtdatahash" xmlns:w16sdtfl="http://schemas.microsoft.com/office/word/2024/wordml/sdtformatlock" xmlns:w16se="http://schemas.microsoft.com/office/word/2015/wordml/symex" xmlns:wpg="http://schemas.microsoft.com/office/word/2010/wordprocessingGroup" xmlns:wpi="http://schemas.microsoft.com/office/word/2010/wordprocessingInk" xmlns:wne="http://schemas.microsoft.com/office/word/2006/wordml" xmlns:wps="http://schemas.microsoft.com/office/word/2010/wordprocessingShape" mc:Ignorable="w14 w15 w16se w16cid w16 w16cex w16sdtdh w16sdtfl w16du wp14">
   <w:abstractNum w:abstractNumId="0" w15:restartNumberingAfterBreak="0">
     <w:nsid w:val="057D3A2B"/>
     <w:multiLevelType w:val="hybridMultilevel"/>
@@ -6268,7 +6365,7 @@
 </file>
 
 <file path=word/styles.xml><?xml version="1.0" encoding="utf-8"?>
-<w:styles xmlns:mc="http://schemas.openxmlformats.org/markup-compatibility/2006" xmlns:r="http://schemas.openxmlformats.org/officeDocument/2006/relationships" xmlns:w="http://schemas.openxmlformats.org/wordprocessingml/2006/main" xmlns:w14="http://schemas.microsoft.com/office/word/2010/wordml" xmlns:w15="http://schemas.microsoft.com/office/word/2012/wordml" xmlns:w16cex="http://schemas.microsoft.com/office/word/2018/wordml/cex" xmlns:w16cid="http://schemas.microsoft.com/office/word/2016/wordml/cid" xmlns:w16="http://schemas.microsoft.com/office/word/2018/wordml" xmlns:w16du="http://schemas.microsoft.com/office/word/2023/wordml/word16du" xmlns:w16sdtdh="http://schemas.microsoft.com/office/word/2020/wordml/sdtdatahash" xmlns:w16se="http://schemas.microsoft.com/office/word/2015/wordml/symex" mc:Ignorable="w14 w15 w16se w16cid w16 w16cex w16sdtdh w16du">
+<w:styles xmlns:mc="http://schemas.openxmlformats.org/markup-compatibility/2006" xmlns:r="http://schemas.openxmlformats.org/officeDocument/2006/relationships" xmlns:w="http://schemas.openxmlformats.org/wordprocessingml/2006/main" xmlns:w14="http://schemas.microsoft.com/office/word/2010/wordml" xmlns:w15="http://schemas.microsoft.com/office/word/2012/wordml" xmlns:w16cex="http://schemas.microsoft.com/office/word/2018/wordml/cex" xmlns:w16cid="http://schemas.microsoft.com/office/word/2016/wordml/cid" xmlns:w16="http://schemas.microsoft.com/office/word/2018/wordml" xmlns:w16du="http://schemas.microsoft.com/office/word/2023/wordml/word16du" xmlns:w16sdtdh="http://schemas.microsoft.com/office/word/2020/wordml/sdtdatahash" xmlns:w16sdtfl="http://schemas.microsoft.com/office/word/2024/wordml/sdtformatlock" xmlns:w16se="http://schemas.microsoft.com/office/word/2015/wordml/symex" mc:Ignorable="w14 w15 w16se w16cid w16 w16cex w16sdtdh w16sdtfl w16du">
   <w:docDefaults>
     <w:rPrDefault>
       <w:rPr>

</xml_diff>